<commit_message>
Adicionei a foto da lousa sobre o arduino
</commit_message>
<xml_diff>
--- a/arquivos_sprint1/Passo ligação dos sensores.docx
+++ b/arquivos_sprint1/Passo ligação dos sensores.docx
@@ -11,6 +11,9 @@
         </w:rPr>
       </w:pPr>
       <w:r>
+        <w:t> </w:t>
+      </w:r>
+      <w:r>
         <w:rPr>
           <w:b/>
           <w:bCs/>
@@ -119,6 +122,9 @@
     <w:p/>
     <w:p>
       <w:r>
+        <w:rPr>
+          <w:noProof/>
+        </w:rPr>
         <w:drawing>
           <wp:inline distT="0" distB="0" distL="0" distR="0" wp14:anchorId="4A8892C2" wp14:editId="53530CCC">
             <wp:extent cx="2965962" cy="1460311"/>
@@ -174,6 +180,9 @@
     </w:p>
     <w:p>
       <w:r>
+        <w:rPr>
+          <w:noProof/>
+        </w:rPr>
         <w:drawing>
           <wp:inline distT="0" distB="0" distL="0" distR="0" wp14:anchorId="2B23D9B6" wp14:editId="164B925D">
             <wp:extent cx="2852382" cy="1586185"/>
@@ -234,6 +243,9 @@
     </w:p>
     <w:p>
       <w:r>
+        <w:rPr>
+          <w:noProof/>
+        </w:rPr>
         <w:drawing>
           <wp:inline distT="0" distB="0" distL="0" distR="0" wp14:anchorId="0730A7E3" wp14:editId="7E437830">
             <wp:extent cx="1702676" cy="2028839"/>
@@ -290,6 +302,9 @@
     <w:p/>
     <w:p>
       <w:r>
+        <w:rPr>
+          <w:noProof/>
+        </w:rPr>
         <w:drawing>
           <wp:inline distT="0" distB="0" distL="0" distR="0" wp14:anchorId="309911DB" wp14:editId="4F0BEFA8">
             <wp:extent cx="2951889" cy="1545021"/>
@@ -327,6 +342,82 @@
         </w:drawing>
       </w:r>
     </w:p>
+    <w:p/>
+    <w:p/>
+    <w:p/>
+    <w:p/>
+    <w:p/>
+    <w:p/>
+    <w:p>
+      <w:r>
+        <w:rPr>
+          <w:noProof/>
+        </w:rPr>
+        <w:drawing>
+          <wp:inline distT="0" distB="0" distL="0" distR="0" wp14:anchorId="323348DA" wp14:editId="747EAD55">
+            <wp:extent cx="3363624" cy="2202962"/>
+            <wp:effectExtent l="0" t="0" r="8255" b="6985"/>
+            <wp:docPr id="8" name="Imagem 8" descr="Uma imagem com texto, quadro branco&#10;&#10;Descrição gerada automaticamente"/>
+            <wp:cNvGraphicFramePr>
+              <a:graphicFrameLocks xmlns:a="http://schemas.openxmlformats.org/drawingml/2006/main" noChangeAspect="1"/>
+            </wp:cNvGraphicFramePr>
+            <a:graphic xmlns:a="http://schemas.openxmlformats.org/drawingml/2006/main">
+              <a:graphicData uri="http://schemas.openxmlformats.org/drawingml/2006/picture">
+                <pic:pic xmlns:pic="http://schemas.openxmlformats.org/drawingml/2006/picture">
+                  <pic:nvPicPr>
+                    <pic:cNvPr id="7" name="Imagem 7" descr="Uma imagem com texto, quadro branco&#10;&#10;Descrição gerada automaticamente"/>
+                    <pic:cNvPicPr/>
+                  </pic:nvPicPr>
+                  <pic:blipFill>
+                    <a:blip r:embed="rId8" cstate="print">
+                      <a:extLst>
+                        <a:ext uri="{28A0092B-C50C-407E-A947-70E740481C1C}">
+                          <a14:useLocalDpi xmlns:a14="http://schemas.microsoft.com/office/drawing/2010/main" val="0"/>
+                        </a:ext>
+                      </a:extLst>
+                    </a:blip>
+                    <a:stretch>
+                      <a:fillRect/>
+                    </a:stretch>
+                  </pic:blipFill>
+                  <pic:spPr>
+                    <a:xfrm>
+                      <a:off x="0" y="0"/>
+                      <a:ext cx="3407683" cy="2231818"/>
+                    </a:xfrm>
+                    <a:prstGeom prst="rect">
+                      <a:avLst/>
+                    </a:prstGeom>
+                  </pic:spPr>
+                </pic:pic>
+              </a:graphicData>
+            </a:graphic>
+          </wp:inline>
+        </w:drawing>
+      </w:r>
+    </w:p>
+    <w:p/>
+    <w:p/>
+    <w:p/>
+    <w:p/>
+    <w:p/>
+    <w:p/>
+    <w:p/>
+    <w:p/>
+    <w:p/>
+    <w:p/>
+    <w:p/>
+    <w:p/>
+    <w:p/>
+    <w:p/>
+    <w:p/>
+    <w:p/>
+    <w:p/>
+    <w:p/>
+    <w:p/>
+    <w:p/>
+    <w:p/>
+    <w:p/>
     <w:sectPr>
       <w:pgSz w:w="11906" w:h="16838"/>
       <w:pgMar w:top="1417" w:right="1701" w:bottom="1417" w:left="1701" w:header="708" w:footer="708" w:gutter="0"/>
@@ -736,10 +827,9 @@
     <w:name w:val="Normal"/>
     <w:qFormat/>
   </w:style>
-  <w:style w:type="character" w:default="1" w:styleId="Fontepargpadro">
+  <w:style w:type="character" w:default="1" w:styleId="Tipodeletrapredefinidodopargrafo">
     <w:name w:val="Default Paragraph Font"/>
     <w:uiPriority w:val="1"/>
-    <w:semiHidden/>
     <w:unhideWhenUsed/>
   </w:style>
   <w:style w:type="table" w:default="1" w:styleId="Tabelanormal">

</xml_diff>

<commit_message>
coloquei a foto do processo que o edu fez
</commit_message>
<xml_diff>
--- a/arquivos_sprint1/Passo ligação dos sensores.docx
+++ b/arquivos_sprint1/Passo ligação dos sensores.docx
@@ -1,6 +1,6 @@
 
 <file path=word/document.xml><?xml version="1.0" encoding="utf-8"?>
-<w:document xmlns:wpc="http://schemas.microsoft.com/office/word/2010/wordprocessingCanvas" xmlns:cx="http://schemas.microsoft.com/office/drawing/2014/chartex" xmlns:cx1="http://schemas.microsoft.com/office/drawing/2015/9/8/chartex" xmlns:cx2="http://schemas.microsoft.com/office/drawing/2015/10/21/chartex" xmlns:cx3="http://schemas.microsoft.com/office/drawing/2016/5/9/chartex" xmlns:cx4="http://schemas.microsoft.com/office/drawing/2016/5/10/chartex" xmlns:cx5="http://schemas.microsoft.com/office/drawing/2016/5/11/chartex" xmlns:cx6="http://schemas.microsoft.com/office/drawing/2016/5/12/chartex" xmlns:cx7="http://schemas.microsoft.com/office/drawing/2016/5/13/chartex" xmlns:cx8="http://schemas.microsoft.com/office/drawing/2016/5/14/chartex" xmlns:mc="http://schemas.openxmlformats.org/markup-compatibility/2006" xmlns:aink="http://schemas.microsoft.com/office/drawing/2016/ink" xmlns:am3d="http://schemas.microsoft.com/office/drawing/2017/model3d" xmlns:o="urn:schemas-microsoft-com:office:office" xmlns:r="http://schemas.openxmlformats.org/officeDocument/2006/relationships" xmlns:m="http://schemas.openxmlformats.org/officeDocument/2006/math" xmlns:v="urn:schemas-microsoft-com:vml" xmlns:wp14="http://schemas.microsoft.com/office/word/2010/wordprocessingDrawing" xmlns:wp="http://schemas.openxmlformats.org/drawingml/2006/wordprocessingDrawing" xmlns:w10="urn:schemas-microsoft-com:office:word" xmlns:w="http://schemas.openxmlformats.org/wordprocessingml/2006/main" xmlns:w14="http://schemas.microsoft.com/office/word/2010/wordml" xmlns:w15="http://schemas.microsoft.com/office/word/2012/wordml" xmlns:w16cex="http://schemas.microsoft.com/office/word/2018/wordml/cex" xmlns:w16cid="http://schemas.microsoft.com/office/word/2016/wordml/cid" xmlns:w16="http://schemas.microsoft.com/office/word/2018/wordml" xmlns:w16sdtdh="http://schemas.microsoft.com/office/word/2020/wordml/sdtdatahash" xmlns:w16se="http://schemas.microsoft.com/office/word/2015/wordml/symex" xmlns:wpg="http://schemas.microsoft.com/office/word/2010/wordprocessingGroup" xmlns:wpi="http://schemas.microsoft.com/office/word/2010/wordprocessingInk" xmlns:wne="http://schemas.microsoft.com/office/word/2006/wordml" xmlns:wps="http://schemas.microsoft.com/office/word/2010/wordprocessingShape" mc:Ignorable="w14 w15 w16se w16cid w16 w16cex w16sdtdh wp14">
+<w:document xmlns:wpc="http://schemas.microsoft.com/office/word/2010/wordprocessingCanvas" xmlns:cx="http://schemas.microsoft.com/office/drawing/2014/chartex" xmlns:cx1="http://schemas.microsoft.com/office/drawing/2015/9/8/chartex" xmlns:cx2="http://schemas.microsoft.com/office/drawing/2015/10/21/chartex" xmlns:cx3="http://schemas.microsoft.com/office/drawing/2016/5/9/chartex" xmlns:cx4="http://schemas.microsoft.com/office/drawing/2016/5/10/chartex" xmlns:cx5="http://schemas.microsoft.com/office/drawing/2016/5/11/chartex" xmlns:cx6="http://schemas.microsoft.com/office/drawing/2016/5/12/chartex" xmlns:cx7="http://schemas.microsoft.com/office/drawing/2016/5/13/chartex" xmlns:cx8="http://schemas.microsoft.com/office/drawing/2016/5/14/chartex" xmlns:mc="http://schemas.openxmlformats.org/markup-compatibility/2006" xmlns:aink="http://schemas.microsoft.com/office/drawing/2016/ink" xmlns:am3d="http://schemas.microsoft.com/office/drawing/2017/model3d" xmlns:o="urn:schemas-microsoft-com:office:office" xmlns:r="http://schemas.openxmlformats.org/officeDocument/2006/relationships" xmlns:m="http://schemas.openxmlformats.org/officeDocument/2006/math" xmlns:v="urn:schemas-microsoft-com:vml" xmlns:wp14="http://schemas.microsoft.com/office/word/2010/wordprocessingDrawing" xmlns:wp="http://schemas.openxmlformats.org/drawingml/2006/wordprocessingDrawing" xmlns:w10="urn:schemas-microsoft-com:office:word" xmlns:w="http://schemas.openxmlformats.org/wordprocessingml/2006/main" xmlns:w14="http://schemas.microsoft.com/office/word/2010/wordml" xmlns:w15="http://schemas.microsoft.com/office/word/2012/wordml" xmlns:w16cid="http://schemas.microsoft.com/office/word/2016/wordml/cid" xmlns:w16se="http://schemas.microsoft.com/office/word/2015/wordml/symex" xmlns:wpg="http://schemas.microsoft.com/office/word/2010/wordprocessingGroup" xmlns:wpi="http://schemas.microsoft.com/office/word/2010/wordprocessingInk" xmlns:wne="http://schemas.microsoft.com/office/word/2006/wordml" xmlns:wps="http://schemas.microsoft.com/office/word/2010/wordprocessingShape" mc:Ignorable="w14 w15 w16se w16cid wp14">
   <w:body>
     <w:p>
       <w:pPr>
@@ -396,7 +396,64 @@
         </w:drawing>
       </w:r>
     </w:p>
-    <w:p/>
+    <w:p>
+      <w:r>
+        <w:rPr>
+          <w:noProof/>
+        </w:rPr>
+        <w:lastRenderedPageBreak/>
+        <w:drawing>
+          <wp:inline distT="0" distB="0" distL="0" distR="0" wp14:anchorId="584A7860" wp14:editId="00838B40">
+            <wp:extent cx="5394325" cy="2425700"/>
+            <wp:effectExtent l="0" t="0" r="0" b="0"/>
+            <wp:docPr id="5" name="Picture 5"/>
+            <wp:cNvGraphicFramePr>
+              <a:graphicFrameLocks xmlns:a="http://schemas.openxmlformats.org/drawingml/2006/main" noChangeAspect="1"/>
+            </wp:cNvGraphicFramePr>
+            <a:graphic xmlns:a="http://schemas.openxmlformats.org/drawingml/2006/main">
+              <a:graphicData uri="http://schemas.openxmlformats.org/drawingml/2006/picture">
+                <pic:pic xmlns:pic="http://schemas.openxmlformats.org/drawingml/2006/picture">
+                  <pic:nvPicPr>
+                    <pic:cNvPr id="0" name="Picture 1"/>
+                    <pic:cNvPicPr>
+                      <a:picLocks noChangeAspect="1" noChangeArrowheads="1"/>
+                    </pic:cNvPicPr>
+                  </pic:nvPicPr>
+                  <pic:blipFill>
+                    <a:blip r:embed="rId9" cstate="print">
+                      <a:extLst>
+                        <a:ext uri="{28A0092B-C50C-407E-A947-70E740481C1C}">
+                          <a14:useLocalDpi xmlns:a14="http://schemas.microsoft.com/office/drawing/2010/main" val="0"/>
+                        </a:ext>
+                      </a:extLst>
+                    </a:blip>
+                    <a:srcRect/>
+                    <a:stretch>
+                      <a:fillRect/>
+                    </a:stretch>
+                  </pic:blipFill>
+                  <pic:spPr bwMode="auto">
+                    <a:xfrm>
+                      <a:off x="0" y="0"/>
+                      <a:ext cx="5394325" cy="2425700"/>
+                    </a:xfrm>
+                    <a:prstGeom prst="rect">
+                      <a:avLst/>
+                    </a:prstGeom>
+                    <a:noFill/>
+                    <a:ln>
+                      <a:noFill/>
+                    </a:ln>
+                  </pic:spPr>
+                </pic:pic>
+              </a:graphicData>
+            </a:graphic>
+          </wp:inline>
+        </w:drawing>
+      </w:r>
+      <w:bookmarkStart w:id="0" w:name="_GoBack"/>
+      <w:bookmarkEnd w:id="0"/>
+    </w:p>
     <w:p/>
     <w:p/>
     <w:p/>
@@ -429,7 +486,7 @@
 </file>
 
 <file path=word/styles.xml><?xml version="1.0" encoding="utf-8"?>
-<w:styles xmlns:mc="http://schemas.openxmlformats.org/markup-compatibility/2006" xmlns:r="http://schemas.openxmlformats.org/officeDocument/2006/relationships" xmlns:w="http://schemas.openxmlformats.org/wordprocessingml/2006/main" xmlns:w14="http://schemas.microsoft.com/office/word/2010/wordml" xmlns:w15="http://schemas.microsoft.com/office/word/2012/wordml" xmlns:w16cex="http://schemas.microsoft.com/office/word/2018/wordml/cex" xmlns:w16cid="http://schemas.microsoft.com/office/word/2016/wordml/cid" xmlns:w16="http://schemas.microsoft.com/office/word/2018/wordml" xmlns:w16sdtdh="http://schemas.microsoft.com/office/word/2020/wordml/sdtdatahash" xmlns:w16se="http://schemas.microsoft.com/office/word/2015/wordml/symex" mc:Ignorable="w14 w15 w16se w16cid w16 w16cex w16sdtdh">
+<w:styles xmlns:mc="http://schemas.openxmlformats.org/markup-compatibility/2006" xmlns:r="http://schemas.openxmlformats.org/officeDocument/2006/relationships" xmlns:w="http://schemas.openxmlformats.org/wordprocessingml/2006/main" xmlns:w14="http://schemas.microsoft.com/office/word/2010/wordml" xmlns:w15="http://schemas.microsoft.com/office/word/2012/wordml" xmlns:w16cid="http://schemas.microsoft.com/office/word/2016/wordml/cid" xmlns:w16se="http://schemas.microsoft.com/office/word/2015/wordml/symex" mc:Ignorable="w14 w15 w16se w16cid">
   <w:docDefaults>
     <w:rPrDefault>
       <w:rPr>
@@ -445,7 +502,7 @@
       </w:pPr>
     </w:pPrDefault>
   </w:docDefaults>
-  <w:latentStyles w:defLockedState="0" w:defUIPriority="99" w:defSemiHidden="0" w:defUnhideWhenUsed="0" w:defQFormat="0" w:count="376">
+  <w:latentStyles w:defLockedState="0" w:defUIPriority="99" w:defSemiHidden="0" w:defUnhideWhenUsed="0" w:defQFormat="0" w:count="377">
     <w:lsdException w:name="Normal" w:uiPriority="0" w:qFormat="1"/>
     <w:lsdException w:name="heading 1" w:uiPriority="9" w:qFormat="1"/>
     <w:lsdException w:name="heading 2" w:semiHidden="1" w:uiPriority="9" w:unhideWhenUsed="1" w:qFormat="1"/>
@@ -551,7 +608,6 @@
     <w:lsdException w:name="HTML Sample" w:semiHidden="1" w:unhideWhenUsed="1"/>
     <w:lsdException w:name="HTML Typewriter" w:semiHidden="1" w:unhideWhenUsed="1"/>
     <w:lsdException w:name="HTML Variable" w:semiHidden="1" w:unhideWhenUsed="1"/>
-    <w:lsdException w:name="Normal Table" w:semiHidden="1" w:unhideWhenUsed="1"/>
     <w:lsdException w:name="annotation subject" w:semiHidden="1" w:unhideWhenUsed="1"/>
     <w:lsdException w:name="No List" w:semiHidden="1" w:unhideWhenUsed="1"/>
     <w:lsdException w:name="Outline List 1" w:semiHidden="1" w:unhideWhenUsed="1"/>
@@ -598,10 +654,8 @@
     <w:lsdException w:name="Table Subtle 2" w:semiHidden="1" w:unhideWhenUsed="1"/>
     <w:lsdException w:name="Table Web 1" w:semiHidden="1" w:unhideWhenUsed="1"/>
     <w:lsdException w:name="Table Web 2" w:semiHidden="1" w:unhideWhenUsed="1"/>
-    <w:lsdException w:name="Table Web 3" w:semiHidden="1" w:unhideWhenUsed="1"/>
     <w:lsdException w:name="Balloon Text" w:semiHidden="1" w:unhideWhenUsed="1"/>
     <w:lsdException w:name="Table Grid" w:uiPriority="39"/>
-    <w:lsdException w:name="Table Theme" w:semiHidden="1" w:unhideWhenUsed="1"/>
     <w:lsdException w:name="Placeholder Text" w:semiHidden="1"/>
     <w:lsdException w:name="No Spacing" w:uiPriority="1" w:qFormat="1"/>
     <w:lsdException w:name="Light Shading" w:uiPriority="60"/>
@@ -822,17 +876,19 @@
     <w:lsdException w:name="Hashtag" w:semiHidden="1" w:unhideWhenUsed="1"/>
     <w:lsdException w:name="Unresolved Mention" w:semiHidden="1" w:unhideWhenUsed="1"/>
     <w:lsdException w:name="Smart Link" w:semiHidden="1" w:unhideWhenUsed="1"/>
+    <w:lsdException w:name="Smart Link Error" w:semiHidden="1" w:unhideWhenUsed="1"/>
   </w:latentStyles>
   <w:style w:type="paragraph" w:default="1" w:styleId="Normal">
     <w:name w:val="Normal"/>
     <w:qFormat/>
   </w:style>
-  <w:style w:type="character" w:default="1" w:styleId="Tipodeletrapredefinidodopargrafo">
+  <w:style w:type="character" w:default="1" w:styleId="DefaultParagraphFont">
     <w:name w:val="Default Paragraph Font"/>
     <w:uiPriority w:val="1"/>
+    <w:semiHidden/>
     <w:unhideWhenUsed/>
   </w:style>
-  <w:style w:type="table" w:default="1" w:styleId="Tabelanormal">
+  <w:style w:type="table" w:default="1" w:styleId="TableNormal">
     <w:name w:val="Normal Table"/>
     <w:uiPriority w:val="99"/>
     <w:semiHidden/>
@@ -847,7 +903,7 @@
       </w:tblCellMar>
     </w:tblPr>
   </w:style>
-  <w:style w:type="numbering" w:default="1" w:styleId="Semlista">
+  <w:style w:type="numbering" w:default="1" w:styleId="NoList">
     <w:name w:val="No List"/>
     <w:uiPriority w:val="99"/>
     <w:semiHidden/>

</xml_diff>